<commit_message>
Updated Data Request Letter
</commit_message>
<xml_diff>
--- a/docs/Data_Request_Letter.docx
+++ b/docs/Data_Request_Letter.docx
@@ -3,10 +3,13 @@
 <w:document xmlns:wpc="http://schemas.microsoft.com/office/word/2010/wordprocessingCanvas" xmlns:cx="http://schemas.microsoft.com/office/drawing/2014/chartex" xmlns:cx1="http://schemas.microsoft.com/office/drawing/2015/9/8/chartex" xmlns:mc="http://schemas.openxmlformats.org/markup-compatibility/2006" xmlns:o="urn:schemas-microsoft-com:office:office" xmlns:r="http://schemas.openxmlformats.org/officeDocument/2006/relationships" xmlns:m="http://schemas.openxmlformats.org/officeDocument/2006/math" xmlns:v="urn:schemas-microsoft-com:vml" xmlns:wp14="http://schemas.microsoft.com/office/word/2010/wordprocessingDrawing" xmlns:wp="http://schemas.openxmlformats.org/drawingml/2006/wordprocessingDrawing" xmlns:w10="urn:schemas-microsoft-com:office:word" xmlns:w="http://schemas.openxmlformats.org/wordprocessingml/2006/main" xmlns:w14="http://schemas.microsoft.com/office/word/2010/wordml" xmlns:w15="http://schemas.microsoft.com/office/word/2012/wordml" xmlns:w16se="http://schemas.microsoft.com/office/word/2015/wordml/symex" xmlns:wpg="http://schemas.microsoft.com/office/word/2010/wordprocessingGroup" xmlns:wpi="http://schemas.microsoft.com/office/word/2010/wordprocessingInk" xmlns:wne="http://schemas.microsoft.com/office/word/2006/wordml" xmlns:wps="http://schemas.microsoft.com/office/word/2010/wordprocessingShape" mc:Ignorable="w14 w15 w16se wp14">
   <w:body>
     <w:p>
+      <w:r>
+        <w:t>Dear XXX</w:t>
+      </w:r>
       <w:bookmarkStart w:id="0" w:name="_GoBack"/>
       <w:bookmarkEnd w:id="0"/>
       <w:r>
-        <w:t>Dear XXX,</w:t>
+        <w:t>,</w:t>
       </w:r>
     </w:p>
     <w:p>
@@ -23,13 +26,7 @@
         <w:t>,</w:t>
       </w:r>
       <w:r>
-        <w:t xml:space="preserve"> we are reviewing ~175 published papers (since about 1990) to identify various characteristics of how these metrics have been used in the literature. In a second part of our work, we hope to re-analyze data from published papers to calculate precision metrics that were not used and perform other analyses that were not conducted in the original paper. With results from these two pieces of work, we hope to make recommendations regarding the use and analysis of precision metrics that will address some common issues </w:t>
-      </w:r>
-      <w:r>
-        <w:t>we have identified</w:t>
-      </w:r>
-      <w:r>
-        <w:t xml:space="preserve"> in their use.</w:t>
+        <w:t xml:space="preserve"> we are reviewing ~175 published papers (since about 1990) to identify various characteristics of how these metrics have been used in the literature. In a second part of our work, we hope to re-analyze data from published papers to calculate precision metrics that were not used and perform other analyses that were not conducted in the original paper. With results from these two pieces of work, we hope to make recommendations regarding the use and analysis of precision metrics that will address some common issues we have identified in their use.</w:t>
       </w:r>
     </w:p>
     <w:p>
@@ -46,7 +43,13 @@
     <w:p/>
     <w:p>
       <w:r>
-        <w:t>It is not our intent to verify your results (though we will likely recalculate your results, among other calculations), nor will we specifically discuss/critique your paper in our review. Rather, our intent is to analyze these data to provide results that will feed into a synthetic summary. If we ultimately pursue publication of our review, we would like to make all of our data, including your raw data, publicly available so that others can replicate or further our analyses. If you would like us to NOT make your raw data publicly available, then we will honor that request.</w:t>
+        <w:t xml:space="preserve">It is not our intent to verify your results (though we will likely recalculate your results, among other calculations), nor will we specifically discuss/critique your paper in our review. Rather, our intent is to analyze these data to provide results that will feed into a synthetic summary. If we ultimately pursue publication of our review, we would like to make all of our data, including your raw data, publicly available so that others can replicate or further our analyses. If you would like us to NOT make your raw data publicly available, then </w:t>
+      </w:r>
+      <w:r>
+        <w:t xml:space="preserve">let us know and </w:t>
+      </w:r>
+      <w:r>
+        <w:t>we will honor that request.</w:t>
       </w:r>
     </w:p>
     <w:p>

</xml_diff>